<commit_message>
PowerShell SQL Deployment - Part 2 - Azure DevOps - Updates based on proofread.
</commit_message>
<xml_diff>
--- a/Tips.PowerShellSQLDeployment/docs/Tips.PowerShell.SQL.Deployment.Part2.AzureDevOps.docx
+++ b/Tips.PowerShellSQLDeployment/docs/Tips.PowerShell.SQL.Deployment.Part2.AzureDevOps.docx
@@ -123,7 +123,18 @@
     </w:p>
     <w:p>
       <w:r>
-        <w:t>This article is a follow-up to Part 1 where you learned how to create a couple PowerShell scripts to call the Invoke-</w:t>
+        <w:t xml:space="preserve">This article is a follow-up to </w:t>
+      </w:r>
+      <w:hyperlink r:id="rId10" w:history="1">
+        <w:r>
+          <w:rPr>
+            <w:rStyle w:val="Hyperlink"/>
+          </w:rPr>
+          <w:t>Part 1</w:t>
+        </w:r>
+      </w:hyperlink>
+      <w:r>
+        <w:t xml:space="preserve"> where you learned how to create a couple PowerShell scripts to call the Invoke-</w:t>
       </w:r>
       <w:proofErr w:type="spellStart"/>
       <w:r>
@@ -131,7 +142,13 @@
       </w:r>
       <w:proofErr w:type="spellEnd"/>
       <w:r>
-        <w:t xml:space="preserve"> to apply SQL files to a server instance's database.  That's </w:t>
+        <w:t xml:space="preserve"> to apply SQL files to a </w:t>
+      </w:r>
+      <w:r>
+        <w:t>SQL S</w:t>
+      </w:r>
+      <w:r>
+        <w:t xml:space="preserve">erver instance's database.  That's </w:t>
       </w:r>
       <w:r>
         <w:t>nice</w:t>
@@ -148,7 +165,7 @@
       <w:r>
         <w:t xml:space="preserve"> we're going to implement the </w:t>
       </w:r>
-      <w:hyperlink r:id="rId10" w:history="1">
+      <w:hyperlink r:id="rId11" w:history="1">
         <w:r>
           <w:rPr>
             <w:rStyle w:val="Hyperlink"/>
@@ -159,7 +176,7 @@
       <w:r>
         <w:t xml:space="preserve"> within your </w:t>
       </w:r>
-      <w:hyperlink r:id="rId11" w:history="1">
+      <w:hyperlink r:id="rId12" w:history="1">
         <w:r>
           <w:rPr>
             <w:rStyle w:val="Hyperlink"/>
@@ -170,7 +187,7 @@
       <w:r>
         <w:t xml:space="preserve">.  Once you learn how to setup these Build and Release definitions in the prototype you'll be one step closer to a push button deployment and eventually an automated </w:t>
       </w:r>
-      <w:hyperlink r:id="rId12" w:history="1">
+      <w:hyperlink r:id="rId13" w:history="1">
         <w:r>
           <w:rPr>
             <w:rStyle w:val="Hyperlink"/>
@@ -214,13 +231,7 @@
         </w:numPr>
       </w:pPr>
       <w:r>
-        <w:t xml:space="preserve">TFVC </w:t>
-      </w:r>
-      <w:r>
-        <w:t>(Team Foundation Version Control)</w:t>
-      </w:r>
-      <w:r>
-        <w:t xml:space="preserve"> is demoed in this article</w:t>
+        <w:t>TFVC (Team Foundation Version Control) is demoed in this article</w:t>
       </w:r>
     </w:p>
     <w:p>
@@ -234,7 +245,7 @@
       <w:r>
         <w:t xml:space="preserve">If you use </w:t>
       </w:r>
-      <w:hyperlink r:id="rId13" w:history="1">
+      <w:hyperlink r:id="rId14" w:history="1">
         <w:r>
           <w:rPr>
             <w:rStyle w:val="Hyperlink"/>
@@ -257,7 +268,39 @@
           <w:numId w:val="20"/>
         </w:numPr>
       </w:pPr>
-      <w:hyperlink r:id="rId14" w:history="1">
+      <w:r>
+        <w:t>SQL Server instance is setup with a database</w:t>
+      </w:r>
+    </w:p>
+    <w:p>
+      <w:pPr>
+        <w:pStyle w:val="ListParagraph"/>
+        <w:numPr>
+          <w:ilvl w:val="1"/>
+          <w:numId w:val="20"/>
+        </w:numPr>
+      </w:pPr>
+      <w:r>
+        <w:t xml:space="preserve">Azure databases follow most of the same steps and while I noted those few differences this article focuses on an on premises SQL Server database like </w:t>
+      </w:r>
+      <w:hyperlink r:id="rId15" w:history="1">
+        <w:r>
+          <w:rPr>
+            <w:rStyle w:val="Hyperlink"/>
+          </w:rPr>
+          <w:t>Part 1</w:t>
+        </w:r>
+      </w:hyperlink>
+    </w:p>
+    <w:p>
+      <w:pPr>
+        <w:pStyle w:val="ListParagraph"/>
+        <w:numPr>
+          <w:ilvl w:val="0"/>
+          <w:numId w:val="20"/>
+        </w:numPr>
+      </w:pPr>
+      <w:hyperlink r:id="rId16" w:history="1">
         <w:r>
           <w:rPr>
             <w:rStyle w:val="Hyperlink"/>
@@ -383,7 +426,18 @@
     </w:p>
     <w:p>
       <w:r>
-        <w:t>In your source control under the equivalent of a Sandbox folder create the following folder structure.  These are the same files we created in Part 1.</w:t>
+        <w:t xml:space="preserve">In your source control under the equivalent of a Sandbox folder create the following folder structure.  These are the same files we created in </w:t>
+      </w:r>
+      <w:hyperlink r:id="rId17" w:history="1">
+        <w:r>
+          <w:rPr>
+            <w:rStyle w:val="Hyperlink"/>
+          </w:rPr>
+          <w:t>Part 1</w:t>
+        </w:r>
+      </w:hyperlink>
+      <w:r>
+        <w:t>.</w:t>
       </w:r>
       <w:r>
         <w:t xml:space="preserve">  This folder structure is simple for this prototype.  You'll need to work with your team on where the scripts folder should be stored since they won't change much if ever.  For the </w:t>
@@ -413,9 +467,13 @@
         <w:t>\R19.12\DATABASE1\*).</w:t>
       </w:r>
       <w:r>
-        <w:t xml:space="preserve">  When you have variables changing between releases you add </w:t>
-      </w:r>
-      <w:hyperlink r:id="rId15" w:anchor="allow-at-queue-time" w:history="1">
+        <w:t xml:space="preserve">  When you have variables changing </w:t>
+      </w:r>
+      <w:r>
+        <w:lastRenderedPageBreak/>
+        <w:t xml:space="preserve">between releases you add </w:t>
+      </w:r>
+      <w:hyperlink r:id="rId18" w:anchor="allow-at-queue-time" w:history="1">
         <w:r>
           <w:rPr>
             <w:rStyle w:val="Hyperlink"/>
@@ -436,7 +494,6 @@
         </w:numPr>
       </w:pPr>
       <w:r>
-        <w:lastRenderedPageBreak/>
         <w:t>Create folder structure in source control</w:t>
       </w:r>
     </w:p>
@@ -477,10 +534,7 @@
       </w:r>
       <w:proofErr w:type="spellEnd"/>
       <w:r>
-        <w:t>\scripts\</w:t>
-      </w:r>
-      <w:r>
-        <w:t>DeploySql.ps1</w:t>
+        <w:t>\scripts\DeploySql.ps1</w:t>
       </w:r>
     </w:p>
     <w:p>
@@ -548,19 +602,7 @@
         <w:t>DATABASE1\</w:t>
       </w:r>
       <w:r>
-        <w:t>0</w:t>
-      </w:r>
-      <w:r>
-        <w:t>1</w:t>
-      </w:r>
-      <w:r>
-        <w:t>.</w:t>
-      </w:r>
-      <w:r>
-        <w:t>Deploy</w:t>
-      </w:r>
-      <w:r>
-        <w:t>.sql</w:t>
+        <w:t>01.Deploy.sql</w:t>
       </w:r>
     </w:p>
     <w:p>
@@ -591,19 +633,10 @@
         <w:t>\</w:t>
       </w:r>
       <w:r>
-        <w:t>DATABASE1\</w:t>
-      </w:r>
-      <w:r>
-        <w:t>99</w:t>
-      </w:r>
-      <w:r>
-        <w:t>.</w:t>
-      </w:r>
-      <w:r>
-        <w:t>TearDown</w:t>
-      </w:r>
-      <w:r>
-        <w:t>.sql</w:t>
+        <w:t>DATABASE1\99</w:t>
+      </w:r>
+      <w:r>
+        <w:t>.TearDown.sql</w:t>
       </w:r>
     </w:p>
     <w:p>
@@ -631,13 +664,7 @@
       </w:r>
       <w:proofErr w:type="spellEnd"/>
       <w:r>
-        <w:t>\DATABASE</w:t>
-      </w:r>
-      <w:r>
-        <w:t>2</w:t>
-      </w:r>
-      <w:r>
-        <w:t>\00.Setup.sql</w:t>
+        <w:t>\DATABASE2\00.Setup.sql</w:t>
       </w:r>
     </w:p>
     <w:p>
@@ -665,13 +692,7 @@
       </w:r>
       <w:proofErr w:type="spellEnd"/>
       <w:r>
-        <w:t>\DATABASE</w:t>
-      </w:r>
-      <w:r>
-        <w:t>2</w:t>
-      </w:r>
-      <w:r>
-        <w:t>\01.Deploy.sql</w:t>
+        <w:t>\DATABASE2\01.Deploy.sql</w:t>
       </w:r>
     </w:p>
     <w:p>
@@ -699,13 +720,7 @@
       </w:r>
       <w:proofErr w:type="spellEnd"/>
       <w:r>
-        <w:t>\DATABASE</w:t>
-      </w:r>
-      <w:r>
-        <w:t>2</w:t>
-      </w:r>
-      <w:r>
-        <w:t>\99.TearDown.sql</w:t>
+        <w:t>\DATABASE2\99.TearDown.sql</w:t>
       </w:r>
     </w:p>
     <w:p>
@@ -778,7 +793,7 @@
                     <pic:cNvPicPr/>
                   </pic:nvPicPr>
                   <pic:blipFill>
-                    <a:blip r:embed="rId16"/>
+                    <a:blip r:embed="rId19"/>
                     <a:stretch>
                       <a:fillRect/>
                     </a:stretch>
@@ -818,6 +833,7 @@
         </w:numPr>
       </w:pPr>
       <w:r>
+        <w:lastRenderedPageBreak/>
         <w:t>Pipeline</w:t>
       </w:r>
     </w:p>
@@ -842,7 +858,6 @@
         </w:numPr>
       </w:pPr>
       <w:r>
-        <w:lastRenderedPageBreak/>
         <w:t>Select your source: TFVC (Team Foundation Version Control)</w:t>
       </w:r>
     </w:p>
@@ -923,7 +938,7 @@
                     <pic:cNvPicPr/>
                   </pic:nvPicPr>
                   <pic:blipFill>
-                    <a:blip r:embed="rId17"/>
+                    <a:blip r:embed="rId20"/>
                     <a:stretch>
                       <a:fillRect/>
                     </a:stretch>
@@ -1027,6 +1042,7 @@
         <w:rPr>
           <w:noProof/>
         </w:rPr>
+        <w:lastRenderedPageBreak/>
         <w:drawing>
           <wp:inline distT="0" distB="0" distL="0" distR="0" wp14:anchorId="7AF6609E" wp14:editId="58E58655">
             <wp:extent cx="3400425" cy="2590800"/>
@@ -1043,7 +1059,7 @@
                     <pic:cNvPicPr/>
                   </pic:nvPicPr>
                   <pic:blipFill>
-                    <a:blip r:embed="rId18"/>
+                    <a:blip r:embed="rId21"/>
                     <a:stretch>
                       <a:fillRect/>
                     </a:stretch>
@@ -1073,7 +1089,6 @@
         </w:numPr>
       </w:pPr>
       <w:r>
-        <w:lastRenderedPageBreak/>
         <w:t>Copy PowerShell scripts to Staging</w:t>
       </w:r>
     </w:p>
@@ -1150,7 +1165,7 @@
                     <pic:cNvPicPr/>
                   </pic:nvPicPr>
                   <pic:blipFill>
-                    <a:blip r:embed="rId19"/>
+                    <a:blip r:embed="rId22"/>
                     <a:stretch>
                       <a:fillRect/>
                     </a:stretch>
@@ -1192,6 +1207,7 @@
         </w:numPr>
       </w:pPr>
       <w:r>
+        <w:lastRenderedPageBreak/>
         <w:t>Source Folder: $(</w:t>
       </w:r>
       <w:proofErr w:type="spellStart"/>
@@ -1248,7 +1264,6 @@
         <w:rPr>
           <w:noProof/>
         </w:rPr>
-        <w:lastRenderedPageBreak/>
         <w:drawing>
           <wp:inline distT="0" distB="0" distL="0" distR="0" wp14:anchorId="2467DCC5" wp14:editId="2728CDC5">
             <wp:extent cx="2447925" cy="4171950"/>
@@ -1265,7 +1280,7 @@
                     <pic:cNvPicPr/>
                   </pic:nvPicPr>
                   <pic:blipFill>
-                    <a:blip r:embed="rId20"/>
+                    <a:blip r:embed="rId23"/>
                     <a:stretch>
                       <a:fillRect/>
                     </a:stretch>
@@ -1374,7 +1389,7 @@
                     <pic:cNvPicPr/>
                   </pic:nvPicPr>
                   <pic:blipFill>
-                    <a:blip r:embed="rId21"/>
+                    <a:blip r:embed="rId24"/>
                     <a:stretch>
                       <a:fillRect/>
                     </a:stretch>
@@ -1405,19 +1420,16 @@
     </w:p>
     <w:p>
       <w:r>
-        <w:t>We'll create an Azure DevOps Release Definition that picks up the staged artifacts which are the PowerShell scripts and SQL files and deploy them to the DEV environments.  In this scenario the SQL Server instance for Database1 and Database 2 are on different DEV servers.  We'll need to use variables scoped to each environment.  Also, let's deploy the databases in order and stop the deployment if the first database fails to deploy.  Once the definition is setup and you are confident in the process you could automate the creation of the Release Definition whenever the associated Build finishes satisfying a Continuous Deployment strategy.</w:t>
-      </w:r>
-      <w:r>
-        <w:t xml:space="preserve">  For now we'll leave the process manual.  </w:t>
-      </w:r>
-      <w:r>
-        <w:t xml:space="preserve">Create a </w:t>
-      </w:r>
-      <w:r>
-        <w:t>Release D</w:t>
-      </w:r>
-      <w:r>
-        <w:t>efinition following the template below.</w:t>
+        <w:t xml:space="preserve">We'll create an Azure DevOps Release Definition that picks up the staged artifacts which are the PowerShell scripts and SQL files and deploy them to the DEV environments.  In this scenario the SQL Server instance for Database1 and Database 2 are on different DEV servers.  We'll need to use variables scoped to each environment.  Also, let's deploy the databases in order and stop the deployment if the first </w:t>
+      </w:r>
+      <w:r>
+        <w:t xml:space="preserve">SQL files fail </w:t>
+      </w:r>
+      <w:r>
+        <w:t>to deploy.  Once the definition is setup and you are confident in the process you could automate the creation of the Release Definition whenever the associated Build finishes satisfying a Continuous Deployment strategy.</w:t>
+      </w:r>
+      <w:r>
+        <w:t xml:space="preserve">  For now we'll leave the process manual.  Create a Release Definition following the template below.</w:t>
       </w:r>
     </w:p>
     <w:p>
@@ -1442,7 +1454,7 @@
                     <pic:cNvPicPr/>
                   </pic:nvPicPr>
                   <pic:blipFill>
-                    <a:blip r:embed="rId22"/>
+                    <a:blip r:embed="rId25"/>
                     <a:stretch>
                       <a:fillRect/>
                     </a:stretch>
@@ -1576,7 +1588,7 @@
                     <pic:cNvPicPr/>
                   </pic:nvPicPr>
                   <pic:blipFill>
-                    <a:blip r:embed="rId23"/>
+                    <a:blip r:embed="rId26"/>
                     <a:stretch>
                       <a:fillRect/>
                     </a:stretch>
@@ -1630,7 +1642,7 @@
                     <pic:cNvPicPr/>
                   </pic:nvPicPr>
                   <pic:blipFill>
-                    <a:blip r:embed="rId24"/>
+                    <a:blip r:embed="rId27"/>
                     <a:stretch>
                       <a:fillRect/>
                     </a:stretch>
@@ -1749,7 +1761,7 @@
                     <pic:cNvPicPr/>
                   </pic:nvPicPr>
                   <pic:blipFill>
-                    <a:blip r:embed="rId25"/>
+                    <a:blip r:embed="rId28"/>
                     <a:stretch>
                       <a:fillRect/>
                     </a:stretch>
@@ -1783,7 +1795,10 @@
       </w:r>
       <w:r>
         <w:br/>
-        <w:t>If you are deploying to an Azure database then choose Azure PowerShell, the Invoke-</w:t>
+        <w:t>If you are deploying to an Azure database then choose Azure PowerShell, the</w:t>
+      </w:r>
+      <w:r>
+        <w:t xml:space="preserve"> Invoke-</w:t>
       </w:r>
       <w:proofErr w:type="spellStart"/>
       <w:r>
@@ -1791,7 +1806,30 @@
       </w:r>
       <w:proofErr w:type="spellEnd"/>
       <w:r>
-        <w:t xml:space="preserve"> works the same.  You still need to have the Service Account and permissions setup.</w:t>
+        <w:t xml:space="preserve"> works the same but it's using the </w:t>
+      </w:r>
+      <w:hyperlink r:id="rId29" w:history="1">
+        <w:r>
+          <w:rPr>
+            <w:rStyle w:val="Hyperlink"/>
+          </w:rPr>
+          <w:t xml:space="preserve">Azure </w:t>
+        </w:r>
+        <w:r>
+          <w:rPr>
+            <w:rStyle w:val="Hyperlink"/>
+          </w:rPr>
+          <w:t>PowerShell modules</w:t>
+        </w:r>
+      </w:hyperlink>
+      <w:r>
+        <w:t xml:space="preserve">.  </w:t>
+      </w:r>
+      <w:r>
+        <w:t>You still need to have the Service Account and permissions setup.</w:t>
+      </w:r>
+      <w:r>
+        <w:t xml:space="preserve">  You shouldn't need to worry about firewall settings when run through the Release Definition.</w:t>
       </w:r>
     </w:p>
     <w:p>
@@ -1977,7 +2015,7 @@
                     <pic:cNvPicPr/>
                   </pic:nvPicPr>
                   <pic:blipFill>
-                    <a:blip r:embed="rId26"/>
+                    <a:blip r:embed="rId30"/>
                     <a:stretch>
                       <a:fillRect/>
                     </a:stretch>
@@ -2045,14 +2083,25 @@
       <w:r>
         <w:t xml:space="preserve"> (Pipeline Variables</w:t>
       </w:r>
+      <w:r>
+        <w:t xml:space="preserve">) </w:t>
+      </w:r>
+      <w:r>
+        <w:br/>
+      </w:r>
       <w:proofErr w:type="gramStart"/>
       <w:r>
-        <w:t>)</w:t>
+        <w:t>The</w:t>
       </w:r>
       <w:proofErr w:type="gramEnd"/>
       <w:r>
-        <w:br/>
-        <w:t>The scope specifies which task the variables is applied to.  Release means all tasks.  The module is the same for both tasks so we set the scope to Release while the rest of the variables are scoped to the environment.</w:t>
+        <w:t xml:space="preserve"> scope speci</w:t>
+      </w:r>
+      <w:r>
+        <w:t xml:space="preserve">fies which task a variable is </w:t>
+      </w:r>
+      <w:r>
+        <w:t>applied to.  Release means all tasks.  The module is the same for both tasks so we set the scope to Release while the rest of the variables are scoped to the environment.</w:t>
       </w:r>
     </w:p>
     <w:p>
@@ -2112,13 +2161,7 @@
         </w:numPr>
       </w:pPr>
       <w:r>
-        <w:t>Value: {Database</w:t>
-      </w:r>
-      <w:r>
-        <w:t>2</w:t>
-      </w:r>
-      <w:r>
-        <w:t>}</w:t>
+        <w:t>Value: {Database2}</w:t>
       </w:r>
     </w:p>
     <w:p>
@@ -2130,16 +2173,7 @@
         </w:numPr>
       </w:pPr>
       <w:r>
-        <w:t xml:space="preserve">Scope: DEV </w:t>
-      </w:r>
-      <w:r>
-        <w:t>-</w:t>
-      </w:r>
-      <w:r>
-        <w:t xml:space="preserve"> Database</w:t>
-      </w:r>
-      <w:r>
-        <w:t>2</w:t>
+        <w:t>Scope: DEV - Database2</w:t>
       </w:r>
     </w:p>
     <w:p>
@@ -2250,13 +2284,7 @@
         </w:numPr>
       </w:pPr>
       <w:r>
-        <w:t>Value: {ServerInstance</w:t>
-      </w:r>
-      <w:r>
-        <w:t>2</w:t>
-      </w:r>
-      <w:r>
-        <w:t>}</w:t>
+        <w:t>Value: {ServerInstance2}</w:t>
       </w:r>
     </w:p>
     <w:p>
@@ -2269,16 +2297,7 @@
       </w:pPr>
       <w:r>
         <w:lastRenderedPageBreak/>
-        <w:t xml:space="preserve">Scope: DEV </w:t>
-      </w:r>
-      <w:r>
-        <w:t>-</w:t>
-      </w:r>
-      <w:r>
-        <w:t xml:space="preserve"> Database</w:t>
-      </w:r>
-      <w:r>
-        <w:t>2</w:t>
+        <w:t>Scope: DEV - Database2</w:t>
       </w:r>
     </w:p>
     <w:p>
@@ -2436,10 +2455,7 @@
         </w:numPr>
       </w:pPr>
       <w:r>
-        <w:t>Scope: DEV -</w:t>
-      </w:r>
-      <w:r>
-        <w:t xml:space="preserve"> Database2</w:t>
+        <w:t>Scope: DEV - Database2</w:t>
       </w:r>
     </w:p>
     <w:p>
@@ -2463,7 +2479,7 @@
                     <pic:cNvPicPr/>
                   </pic:nvPicPr>
                   <pic:blipFill>
-                    <a:blip r:embed="rId27"/>
+                    <a:blip r:embed="rId31"/>
                     <a:stretch>
                       <a:fillRect/>
                     </a:stretch>
@@ -2506,7 +2522,18 @@
     </w:p>
     <w:p>
       <w:r>
-        <w:t xml:space="preserve">From the Part 1 article remember that we caught exceptions thrown when trying to apply a SQL file.  We built the error message using the special Azure DevOps codes and returned the stack trace.  By exiting with code "1" from the PowerShell script the task was triggered as an error and stopped processing.  In this case we did not have enough </w:t>
+        <w:t xml:space="preserve">From the </w:t>
+      </w:r>
+      <w:hyperlink r:id="rId32" w:history="1">
+        <w:r>
+          <w:rPr>
+            <w:rStyle w:val="Hyperlink"/>
+          </w:rPr>
+          <w:t>Part 1</w:t>
+        </w:r>
+      </w:hyperlink>
+      <w:r>
+        <w:t xml:space="preserve"> article remember that we caught exceptions thrown when trying to apply a SQL file.  We built the error message using the special Azure DevOps codes and returned the stack trace.  By exiting with code "1" from the PowerShell script the task was triggered as an error and stopped processing.  In this case we did not have enough </w:t>
       </w:r>
       <w:proofErr w:type="gramStart"/>
       <w:r>
@@ -2538,7 +2565,7 @@
                     <pic:cNvPicPr/>
                   </pic:nvPicPr>
                   <pic:blipFill>
-                    <a:blip r:embed="rId28"/>
+                    <a:blip r:embed="rId33"/>
                     <a:stretch>
                       <a:fillRect/>
                     </a:stretch>
@@ -2592,7 +2619,7 @@
                     <pic:cNvPicPr/>
                   </pic:nvPicPr>
                   <pic:blipFill>
-                    <a:blip r:embed="rId29"/>
+                    <a:blip r:embed="rId34"/>
                     <a:stretch>
                       <a:fillRect/>
                     </a:stretch>
@@ -2637,7 +2664,18 @@
       </w:r>
       <w:proofErr w:type="spellEnd"/>
       <w:r>
-        <w:t>", that's the name of the stored procedure we created in the Part 1 article.  Cool, all looks good.</w:t>
+        <w:t xml:space="preserve">", that's the name of the stored procedure we created in the </w:t>
+      </w:r>
+      <w:hyperlink r:id="rId35" w:history="1">
+        <w:r>
+          <w:rPr>
+            <w:rStyle w:val="Hyperlink"/>
+          </w:rPr>
+          <w:t>Part 1</w:t>
+        </w:r>
+      </w:hyperlink>
+      <w:r>
+        <w:t xml:space="preserve"> article.  Cool, all looks good.</w:t>
       </w:r>
     </w:p>
     <w:p>
@@ -2661,7 +2699,7 @@
                     <pic:cNvPicPr/>
                   </pic:nvPicPr>
                   <pic:blipFill>
-                    <a:blip r:embed="rId30"/>
+                    <a:blip r:embed="rId36"/>
                     <a:stretch>
                       <a:fillRect/>
                     </a:stretch>
@@ -2716,7 +2754,7 @@
       <w:r>
         <w:t xml:space="preserve">These PowerShell scripts are setup with the assumption that you are using </w:t>
       </w:r>
-      <w:hyperlink r:id="rId31" w:history="1">
+      <w:hyperlink r:id="rId37" w:history="1">
         <w:r>
           <w:rPr>
             <w:rStyle w:val="Hyperlink"/>
@@ -2785,13 +2823,7 @@
         <w:t xml:space="preserve"> leaking passwords and other secrets</w:t>
       </w:r>
       <w:r>
-        <w:t>.</w:t>
-      </w:r>
-      <w:r>
-        <w:t xml:space="preserve">  </w:t>
-      </w:r>
-      <w:r>
-        <w:t>Research and understand the security risks with the scripts and how they connect.</w:t>
+        <w:t>.  Research and understand the security risks with the scripts and how they connect.</w:t>
       </w:r>
     </w:p>
     <w:p>
@@ -2812,7 +2844,18 @@
       </w:r>
       <w:proofErr w:type="spellEnd"/>
       <w:r>
-        <w:t xml:space="preserve"> or Azure database.  Next steps include implementing this process in a Sandbox to learn the process yourself.   Work with the DBAs and Ops to create Service Accounts to tighten permissions and security.</w:t>
+        <w:t xml:space="preserve"> </w:t>
+      </w:r>
+      <w:r>
+        <w:t xml:space="preserve">database and noted the differences for deploying to </w:t>
+      </w:r>
+      <w:bookmarkStart w:id="1" w:name="_GoBack"/>
+      <w:bookmarkEnd w:id="1"/>
+      <w:r>
+        <w:t xml:space="preserve">an </w:t>
+      </w:r>
+      <w:r>
+        <w:t>Azure database.  Next steps include implementing this process in a Sandbox to learn the process yourself.   Work with the DBAs and Ops to create Service Accounts to tighten permissions and security.</w:t>
       </w:r>
     </w:p>
     <w:p>
@@ -2824,7 +2867,7 @@
       <w:r>
         <w:t xml:space="preserve">To learn more about how to create your SQL files automatically by shredding the results published from a DACPAC created from a Database Project attend:  </w:t>
       </w:r>
-      <w:hyperlink r:id="rId32" w:history="1">
+      <w:hyperlink r:id="rId38" w:history="1">
         <w:proofErr w:type="spellStart"/>
         <w:r>
           <w:rPr>
@@ -2841,7 +2884,7 @@
         </w:rPr>
         <w:t xml:space="preserve"> 2019 is October 3rd – 4th.  </w:t>
       </w:r>
-      <w:hyperlink r:id="rId33" w:anchor="sz-speaker-9d0a0d9d-bef7-40b6-a81a-ff09cdefa74e" w:history="1">
+      <w:hyperlink r:id="rId39" w:anchor="sz-speaker-9d0a0d9d-bef7-40b6-a81a-ff09cdefa74e" w:history="1">
         <w:r>
           <w:rPr>
             <w:rStyle w:val="Hyperlink"/>
@@ -2859,7 +2902,7 @@
         </w:rPr>
         <w:t xml:space="preserve">will be presenting </w:t>
       </w:r>
-      <w:hyperlink r:id="rId34" w:anchor="sz-session-126790" w:history="1">
+      <w:hyperlink r:id="rId40" w:anchor="sz-session-126790" w:history="1">
         <w:r>
           <w:rPr>
             <w:rStyle w:val="Hyperlink"/>
@@ -2874,7 +2917,7 @@
         </w:rPr>
         <w:t xml:space="preserve"> and </w:t>
       </w:r>
-      <w:hyperlink r:id="rId35" w:anchor="sz-session-126789" w:history="1">
+      <w:hyperlink r:id="rId41" w:anchor="sz-session-126789" w:history="1">
         <w:r>
           <w:rPr>
             <w:rStyle w:val="Hyperlink"/>
@@ -2916,24 +2959,12 @@
       <w:r>
         <w:t>Did you know how to create a Build/Release pipeline to deploy SQL?  Do you prefer "</w:t>
       </w:r>
-      <w:hyperlink r:id="rId36" w:history="1">
+      <w:hyperlink r:id="rId42" w:history="1">
         <w:r>
           <w:rPr>
             <w:rStyle w:val="Hyperlink"/>
           </w:rPr>
-          <w:t>Dep</w:t>
-        </w:r>
-        <w:r>
-          <w:rPr>
-            <w:rStyle w:val="Hyperlink"/>
-          </w:rPr>
-          <w:t>l</w:t>
-        </w:r>
-        <w:r>
-          <w:rPr>
-            <w:rStyle w:val="Hyperlink"/>
-          </w:rPr>
-          <w:t>oying Databases using Azure DevOps Pipelines</w:t>
+          <w:t>Deploying Databases using Azure DevOps Pipelines</w:t>
         </w:r>
       </w:hyperlink>
       <w:r>
@@ -2950,8 +2981,6 @@
       <w:r>
         <w:t xml:space="preserve">  Sure is nice to have options!  If you weren't familiar with the DevOps pipeline before are you interested in learning more now?</w:t>
       </w:r>
-      <w:bookmarkStart w:id="1" w:name="_GoBack"/>
-      <w:bookmarkEnd w:id="1"/>
     </w:p>
     <w:sectPr>
       <w:pgSz w:w="12240" w:h="15840"/>
@@ -2986,14 +3015,14 @@
         <v:path o:extrusionok="f" gradientshapeok="t" o:connecttype="rect"/>
         <o:lock v:ext="edit" aspectratio="t"/>
       </v:shapetype>
-      <v:shape id="_x0000_i1162" type="#_x0000_t75" style="width:16.5pt;height:16.5pt;visibility:visible;mso-wrap-style:square" o:bullet="t">
+      <v:shape id="_x0000_i1049" type="#_x0000_t75" style="width:16.5pt;height:16.5pt;visibility:visible;mso-wrap-style:square" o:bullet="t">
         <v:imagedata r:id="rId1" o:title=""/>
       </v:shape>
     </w:pict>
   </w:numPicBullet>
   <w:numPicBullet w:numPicBulletId="1">
     <w:pict>
-      <v:shape id="_x0000_i1163" type="#_x0000_t75" style="width:15.75pt;height:14.25pt;visibility:visible;mso-wrap-style:square" o:bullet="t">
+      <v:shape id="_x0000_i1050" type="#_x0000_t75" style="width:15.75pt;height:14.25pt;visibility:visible;mso-wrap-style:square" o:bullet="t">
         <v:imagedata r:id="rId2" o:title=""/>
       </v:shape>
     </w:pict>

</xml_diff>